<commit_message>
Update Design_Table_T2.docx, added Bonferroni correction
</commit_message>
<xml_diff>
--- a/02_Hypotheses/Design_Table_T2.docx
+++ b/02_Hypotheses/Design_Table_T2.docx
@@ -697,7 +697,29 @@
               <w:rPr>
                 <w:rFonts w:ascii="Times New Roman" w:hAnsi="Times New Roman" w:cs="Times New Roman"/>
               </w:rPr>
-              <w:t>-package, pairwise contrasts are calculated using pairs().</w:t>
+              <w:t>-package, pairwise contrasts are calculated using pairs()</w:t>
+            </w:r>
+            <w:ins w:id="0" w:author="Alex Strobel" w:date="2022-06-03T10:31:00Z">
+              <w:r>
+                <w:rPr>
+                  <w:rFonts w:ascii="Times New Roman" w:hAnsi="Times New Roman" w:cs="Times New Roman"/>
+                </w:rPr>
+                <w:t xml:space="preserve"> with Bonferroni adjustment for m</w:t>
+              </w:r>
+            </w:ins>
+            <w:ins w:id="1" w:author="Alex Strobel" w:date="2022-06-03T10:32:00Z">
+              <w:r>
+                <w:rPr>
+                  <w:rFonts w:ascii="Times New Roman" w:hAnsi="Times New Roman" w:cs="Times New Roman"/>
+                </w:rPr>
+                <w:t>ultiple testing</w:t>
+              </w:r>
+            </w:ins>
+            <w:r>
+              <w:rPr>
+                <w:rFonts w:ascii="Times New Roman" w:hAnsi="Times New Roman" w:cs="Times New Roman"/>
+              </w:rPr>
+              <w:t>.</w:t>
             </w:r>
           </w:p>
           <w:p>
@@ -1510,7 +1532,27 @@
               <w:rPr>
                 <w:rFonts w:ascii="Times New Roman" w:hAnsi="Times New Roman" w:cs="Times New Roman"/>
               </w:rPr>
-              <w:t>-package, pairwise contrasts are calculated using pairs().</w:t>
+              <w:t>-package, pairwise contrasts are calculated using pairs()</w:t>
+            </w:r>
+            <w:ins w:id="2" w:author="Alex Strobel" w:date="2022-06-03T10:32:00Z">
+              <w:r>
+                <w:rPr>
+                  <w:rFonts w:ascii="Times New Roman" w:hAnsi="Times New Roman" w:cs="Times New Roman"/>
+                </w:rPr>
+                <w:t xml:space="preserve"> </w:t>
+              </w:r>
+              <w:r>
+                <w:rPr>
+                  <w:rFonts w:ascii="Times New Roman" w:hAnsi="Times New Roman" w:cs="Times New Roman"/>
+                </w:rPr>
+                <w:t>with Bonferroni adjustment for multiple testing</w:t>
+              </w:r>
+            </w:ins>
+            <w:r>
+              <w:rPr>
+                <w:rFonts w:ascii="Times New Roman" w:hAnsi="Times New Roman" w:cs="Times New Roman"/>
+              </w:rPr>
+              <w:t>.</w:t>
             </w:r>
           </w:p>
           <w:p>
@@ -2378,7 +2420,27 @@
               <w:rPr>
                 <w:rFonts w:ascii="Times New Roman" w:hAnsi="Times New Roman" w:cs="Times New Roman"/>
               </w:rPr>
-              <w:t>-package, pairwise contrasts are calculated using pairs().</w:t>
+              <w:t>-package, pairwise contrasts are calculated using pairs()</w:t>
+            </w:r>
+            <w:ins w:id="3" w:author="Alex Strobel" w:date="2022-06-03T10:32:00Z">
+              <w:r>
+                <w:rPr>
+                  <w:rFonts w:ascii="Times New Roman" w:hAnsi="Times New Roman" w:cs="Times New Roman"/>
+                </w:rPr>
+                <w:t xml:space="preserve"> </w:t>
+              </w:r>
+              <w:r>
+                <w:rPr>
+                  <w:rFonts w:ascii="Times New Roman" w:hAnsi="Times New Roman" w:cs="Times New Roman"/>
+                </w:rPr>
+                <w:t>with Bonferroni adjustment for multiple testing</w:t>
+              </w:r>
+            </w:ins>
+            <w:r>
+              <w:rPr>
+                <w:rFonts w:ascii="Times New Roman" w:hAnsi="Times New Roman" w:cs="Times New Roman"/>
+              </w:rPr>
+              <w:t>.</w:t>
             </w:r>
           </w:p>
           <w:p>
@@ -3212,7 +3274,27 @@
               <w:rPr>
                 <w:rFonts w:ascii="Times New Roman" w:hAnsi="Times New Roman" w:cs="Times New Roman"/>
               </w:rPr>
-              <w:t>-package, pairwise contrasts are calculated using pairs().</w:t>
+              <w:t>-package, pairwise contrasts are calculated using pairs()</w:t>
+            </w:r>
+            <w:ins w:id="4" w:author="Alex Strobel" w:date="2022-06-03T10:32:00Z">
+              <w:r>
+                <w:rPr>
+                  <w:rFonts w:ascii="Times New Roman" w:hAnsi="Times New Roman" w:cs="Times New Roman"/>
+                </w:rPr>
+                <w:t xml:space="preserve"> </w:t>
+              </w:r>
+              <w:r>
+                <w:rPr>
+                  <w:rFonts w:ascii="Times New Roman" w:hAnsi="Times New Roman" w:cs="Times New Roman"/>
+                </w:rPr>
+                <w:t>with Bonferroni adjustment for multiple testing</w:t>
+              </w:r>
+            </w:ins>
+            <w:r>
+              <w:rPr>
+                <w:rFonts w:ascii="Times New Roman" w:hAnsi="Times New Roman" w:cs="Times New Roman"/>
+              </w:rPr>
+              <w:t>.</w:t>
             </w:r>
           </w:p>
           <w:p>
@@ -3983,14 +4065,34 @@
               <w:rPr>
                 <w:rFonts w:ascii="Times New Roman" w:hAnsi="Times New Roman" w:cs="Times New Roman"/>
               </w:rPr>
-              <w:t xml:space="preserve">-package, pairwise </w:t>
+              <w:t xml:space="preserve">-package, pairwise contrasts are calculated using </w:t>
             </w:r>
             <w:r>
               <w:rPr>
                 <w:rFonts w:ascii="Times New Roman" w:hAnsi="Times New Roman" w:cs="Times New Roman"/>
               </w:rPr>
               <w:lastRenderedPageBreak/>
-              <w:t>contrasts are calculated using pairs().</w:t>
+              <w:t>pairs()</w:t>
+            </w:r>
+            <w:ins w:id="5" w:author="Alex Strobel" w:date="2022-06-03T10:32:00Z">
+              <w:r>
+                <w:rPr>
+                  <w:rFonts w:ascii="Times New Roman" w:hAnsi="Times New Roman" w:cs="Times New Roman"/>
+                </w:rPr>
+                <w:t>with Bonferroni adjustment for multiple testing</w:t>
+              </w:r>
+              <w:r>
+                <w:rPr>
+                  <w:rFonts w:ascii="Times New Roman" w:hAnsi="Times New Roman" w:cs="Times New Roman"/>
+                </w:rPr>
+                <w:t xml:space="preserve"> </w:t>
+              </w:r>
+            </w:ins>
+            <w:r>
+              <w:rPr>
+                <w:rFonts w:ascii="Times New Roman" w:hAnsi="Times New Roman" w:cs="Times New Roman"/>
+              </w:rPr>
+              <w:t>.</w:t>
             </w:r>
           </w:p>
           <w:p>
@@ -4825,7 +4927,27 @@
               <w:rPr>
                 <w:rFonts w:ascii="Times New Roman" w:hAnsi="Times New Roman" w:cs="Times New Roman"/>
               </w:rPr>
-              <w:t>-package, pairwise contrasts are calculated using pairs().</w:t>
+              <w:t>-package, pairwise contrasts are calculated using pairs()</w:t>
+            </w:r>
+            <w:ins w:id="6" w:author="Alex Strobel" w:date="2022-06-03T10:32:00Z">
+              <w:r>
+                <w:rPr>
+                  <w:rFonts w:ascii="Times New Roman" w:hAnsi="Times New Roman" w:cs="Times New Roman"/>
+                </w:rPr>
+                <w:t xml:space="preserve"> </w:t>
+              </w:r>
+              <w:r>
+                <w:rPr>
+                  <w:rFonts w:ascii="Times New Roman" w:hAnsi="Times New Roman" w:cs="Times New Roman"/>
+                </w:rPr>
+                <w:t>with Bonferroni adjustment for multiple testing</w:t>
+              </w:r>
+            </w:ins>
+            <w:r>
+              <w:rPr>
+                <w:rFonts w:ascii="Times New Roman" w:hAnsi="Times New Roman" w:cs="Times New Roman"/>
+              </w:rPr>
+              <w:t>.</w:t>
             </w:r>
           </w:p>
           <w:p>
@@ -5693,7 +5815,27 @@
               <w:rPr>
                 <w:rFonts w:ascii="Times New Roman" w:hAnsi="Times New Roman" w:cs="Times New Roman"/>
               </w:rPr>
-              <w:t>-package, pairwise contrasts are calculated using pairs().</w:t>
+              <w:t>-package, pairwise contrasts are calculated using pairs()</w:t>
+            </w:r>
+            <w:ins w:id="7" w:author="Alex Strobel" w:date="2022-06-03T10:32:00Z">
+              <w:r>
+                <w:rPr>
+                  <w:rFonts w:ascii="Times New Roman" w:hAnsi="Times New Roman" w:cs="Times New Roman"/>
+                </w:rPr>
+                <w:t xml:space="preserve"> </w:t>
+              </w:r>
+              <w:r>
+                <w:rPr>
+                  <w:rFonts w:ascii="Times New Roman" w:hAnsi="Times New Roman" w:cs="Times New Roman"/>
+                </w:rPr>
+                <w:t>with Bonferroni adjustment for multiple testing</w:t>
+              </w:r>
+            </w:ins>
+            <w:r>
+              <w:rPr>
+                <w:rFonts w:ascii="Times New Roman" w:hAnsi="Times New Roman" w:cs="Times New Roman"/>
+              </w:rPr>
+              <w:t>.</w:t>
             </w:r>
           </w:p>
           <w:p>
@@ -8951,7 +9093,7 @@
               <w:lastRenderedPageBreak/>
               <w:t xml:space="preserve">SVs will be </w:t>
             </w:r>
-            <w:del w:id="0" w:author="Alex Strobel" w:date="2022-06-03T10:26:00Z">
+            <w:del w:id="8" w:author="Alex Strobel" w:date="2022-06-03T10:26:00Z">
               <w:r>
                 <w:rPr>
                   <w:rFonts w:ascii="Times New Roman" w:hAnsi="Times New Roman" w:cs="Times New Roman"/>
@@ -8960,7 +9102,7 @@
                 <w:delText xml:space="preserve">ordered </w:delText>
               </w:r>
             </w:del>
-            <w:ins w:id="1" w:author="Alex Strobel" w:date="2022-06-03T10:26:00Z">
+            <w:ins w:id="9" w:author="Alex Strobel" w:date="2022-06-03T10:26:00Z">
               <w:r>
                 <w:rPr>
                   <w:rFonts w:ascii="Times New Roman" w:hAnsi="Times New Roman" w:cs="Times New Roman"/>
@@ -8976,7 +9118,7 @@
               </w:rPr>
               <w:t>by magnitude</w:t>
             </w:r>
-            <w:ins w:id="2" w:author="Alex Strobel" w:date="2022-06-03T10:27:00Z">
+            <w:ins w:id="10" w:author="Alex Strobel" w:date="2022-06-03T10:27:00Z">
               <w:r>
                 <w:rPr>
                   <w:rFonts w:ascii="Times New Roman" w:hAnsi="Times New Roman" w:cs="Times New Roman"/>
@@ -8992,7 +9134,7 @@
               </w:rPr>
               <w:t xml:space="preserve">. Values will be fitted in a </w:t>
             </w:r>
-            <w:del w:id="3" w:author="Alex Strobel" w:date="2022-06-03T10:27:00Z">
+            <w:del w:id="11" w:author="Alex Strobel" w:date="2022-06-03T10:27:00Z">
               <w:r>
                 <w:rPr>
                   <w:rFonts w:ascii="Times New Roman" w:hAnsi="Times New Roman" w:cs="Times New Roman"/>
@@ -9001,7 +9143,7 @@
                 <w:delText xml:space="preserve">GLM </w:delText>
               </w:r>
             </w:del>
-            <w:ins w:id="4" w:author="Alex Strobel" w:date="2022-06-03T10:27:00Z">
+            <w:ins w:id="12" w:author="Alex Strobel" w:date="2022-06-03T10:27:00Z">
               <w:r>
                 <w:rPr>
                   <w:rFonts w:ascii="Times New Roman" w:hAnsi="Times New Roman" w:cs="Times New Roman"/>
@@ -9017,7 +9159,7 @@
               </w:rPr>
               <w:t>to estimate the individual intercept</w:t>
             </w:r>
-            <w:ins w:id="5" w:author="Alex Strobel" w:date="2022-06-03T10:28:00Z">
+            <w:ins w:id="13" w:author="Alex Strobel" w:date="2022-06-03T10:28:00Z">
               <w:r>
                 <w:rPr>
                   <w:rFonts w:ascii="Times New Roman" w:hAnsi="Times New Roman" w:cs="Times New Roman"/>
@@ -9033,7 +9175,7 @@
               </w:rPr>
               <w:t xml:space="preserve"> and slope</w:t>
             </w:r>
-            <w:ins w:id="6" w:author="Alex Strobel" w:date="2022-06-03T10:28:00Z">
+            <w:ins w:id="14" w:author="Alex Strobel" w:date="2022-06-03T10:28:00Z">
               <w:r>
                 <w:rPr>
                   <w:rFonts w:ascii="Times New Roman" w:hAnsi="Times New Roman" w:cs="Times New Roman"/>
@@ -9042,7 +9184,7 @@
                 <w:t xml:space="preserve"> (i.e., the extent to which one strategy is preferr</w:t>
               </w:r>
             </w:ins>
-            <w:ins w:id="7" w:author="Alex Strobel" w:date="2022-06-03T10:29:00Z">
+            <w:ins w:id="15" w:author="Alex Strobel" w:date="2022-06-03T10:29:00Z">
               <w:r>
                 <w:rPr>
                   <w:rFonts w:ascii="Times New Roman" w:hAnsi="Times New Roman" w:cs="Times New Roman"/>
@@ -9081,7 +9223,7 @@
               </w:rPr>
               <w:t xml:space="preserve">A linear regression will be computed with </w:t>
             </w:r>
-            <w:ins w:id="8" w:author="Alex Strobel" w:date="2022-06-03T10:26:00Z">
+            <w:ins w:id="16" w:author="Alex Strobel" w:date="2022-06-03T10:26:00Z">
               <w:r>
                 <w:rPr>
                   <w:rFonts w:ascii="Times New Roman" w:hAnsi="Times New Roman" w:cs="Times New Roman"/>
@@ -9097,7 +9239,7 @@
               </w:rPr>
               <w:t>intercept</w:t>
             </w:r>
-            <w:ins w:id="9" w:author="Alex Strobel" w:date="2022-06-03T10:26:00Z">
+            <w:ins w:id="17" w:author="Alex Strobel" w:date="2022-06-03T10:26:00Z">
               <w:r>
                 <w:rPr>
                   <w:rFonts w:ascii="Times New Roman" w:hAnsi="Times New Roman" w:cs="Times New Roman"/>
@@ -9113,7 +9255,7 @@
               </w:rPr>
               <w:t xml:space="preserve"> and slope</w:t>
             </w:r>
-            <w:ins w:id="10" w:author="Alex Strobel" w:date="2022-06-03T10:26:00Z">
+            <w:ins w:id="18" w:author="Alex Strobel" w:date="2022-06-03T10:26:00Z">
               <w:r>
                 <w:rPr>
                   <w:rFonts w:ascii="Times New Roman" w:hAnsi="Times New Roman" w:cs="Times New Roman"/>
@@ -9138,7 +9280,7 @@
               <w:t xml:space="preserve">predictors and </w:t>
             </w:r>
             <w:proofErr w:type="spellStart"/>
-            <w:ins w:id="11" w:author="Alex Strobel" w:date="2022-06-03T10:26:00Z">
+            <w:ins w:id="19" w:author="Alex Strobel" w:date="2022-06-03T10:26:00Z">
               <w:r>
                 <w:rPr>
                   <w:rFonts w:ascii="Times New Roman" w:hAnsi="Times New Roman" w:cs="Times New Roman"/>
@@ -9208,7 +9350,7 @@
               </w:rPr>
               <w:t>p</w:t>
             </w:r>
-            <w:del w:id="12" w:author="Alex Strobel" w:date="2022-06-03T10:27:00Z">
+            <w:del w:id="20" w:author="Alex Strobel" w:date="2022-06-03T10:27:00Z">
               <w:r>
                 <w:rPr>
                   <w:rFonts w:ascii="Times New Roman" w:hAnsi="Times New Roman" w:cs="Times New Roman"/>
@@ -9223,7 +9365,7 @@
                 <w:delText xml:space="preserve">– </w:delText>
               </w:r>
             </w:del>
-            <w:ins w:id="13" w:author="Alex Strobel" w:date="2022-06-03T10:27:00Z">
+            <w:ins w:id="21" w:author="Alex Strobel" w:date="2022-06-03T10:27:00Z">
               <w:r>
                 <w:rPr>
                   <w:rFonts w:ascii="Times New Roman" w:hAnsi="Times New Roman" w:cs="Times New Roman"/>

</xml_diff>